<commit_message>
Changement mineur : mise en forme des chapitres
</commit_message>
<xml_diff>
--- a/SeleniumWithEclipse.docx
+++ b/SeleniumWithEclipse.docx
@@ -398,7 +398,7 @@
           <w:lang w:val="fr-FR"/>
         </w:rPr>
       </w:pPr>
-      <w:hyperlink r:id="rId7" w:history="1">
+      <w:hyperlink r:id="rId9" w:history="1">
         <w:r>
           <w:rPr>
             <w:rStyle w:val="Lienhypertexte"/>
@@ -682,7 +682,7 @@
       <w:pPr>
         <w:ind w:left="2160"/>
       </w:pPr>
-      <w:hyperlink r:id="rId8" w:history="1">
+      <w:hyperlink r:id="rId10" w:history="1">
         <w:r>
           <w:rPr>
             <w:rStyle w:val="Lienhypertexte"/>
@@ -1111,7 +1111,7 @@
           <w:u w:val="single"/>
         </w:rPr>
       </w:pPr>
-      <w:hyperlink r:id="rId9" w:history="1">
+      <w:hyperlink r:id="rId11" w:history="1">
         <w:r>
           <w:rPr>
             <w:rStyle w:val="Lienhypertexte"/>
@@ -1494,14 +1494,41 @@
         <w:rPr>
           <w:sz w:val="18"/>
           <w:szCs w:val="18"/>
-        </w:rPr>
-      </w:pPr>
-      <w:r>
-        <w:rPr>
-          <w:sz w:val="18"/>
-          <w:szCs w:val="18"/>
-        </w:rPr>
-        <w:t xml:space="preserve">      &lt;port&gt;8080&lt;/port&gt;</w:t>
+          <w:lang w:val="fr-FR"/>
+        </w:rPr>
+      </w:pPr>
+      <w:r>
+        <w:rPr>
+          <w:sz w:val="18"/>
+          <w:szCs w:val="18"/>
+        </w:rPr>
+        <w:t xml:space="preserve">      </w:t>
+      </w:r>
+      <w:r>
+        <w:rPr>
+          <w:sz w:val="18"/>
+          <w:szCs w:val="18"/>
+          <w:lang w:val="fr-FR"/>
+        </w:rPr>
+        <w:t>&lt;</w:t>
+      </w:r>
+      <w:proofErr w:type="gramStart"/>
+      <w:r>
+        <w:rPr>
+          <w:sz w:val="18"/>
+          <w:szCs w:val="18"/>
+          <w:lang w:val="fr-FR"/>
+        </w:rPr>
+        <w:t>port</w:t>
+      </w:r>
+      <w:proofErr w:type="gramEnd"/>
+      <w:r>
+        <w:rPr>
+          <w:sz w:val="18"/>
+          <w:szCs w:val="18"/>
+          <w:lang w:val="fr-FR"/>
+        </w:rPr>
+        <w:t>&gt;8080&lt;/port&gt;</w:t>
       </w:r>
     </w:p>
     <w:p>
@@ -1518,28 +1545,34 @@
         <w:rPr>
           <w:sz w:val="18"/>
           <w:szCs w:val="18"/>
-        </w:rPr>
-      </w:pPr>
-      <w:r>
-        <w:rPr>
-          <w:sz w:val="18"/>
-          <w:szCs w:val="18"/>
+          <w:lang w:val="fr-FR"/>
+        </w:rPr>
+      </w:pPr>
+      <w:r>
+        <w:rPr>
+          <w:sz w:val="18"/>
+          <w:szCs w:val="18"/>
+          <w:lang w:val="fr-FR"/>
         </w:rPr>
         <w:t xml:space="preserve">      &lt;</w:t>
       </w:r>
       <w:proofErr w:type="spellStart"/>
-      <w:r>
-        <w:rPr>
-          <w:sz w:val="18"/>
-          <w:szCs w:val="18"/>
+      <w:proofErr w:type="gramStart"/>
+      <w:r>
+        <w:rPr>
+          <w:sz w:val="18"/>
+          <w:szCs w:val="18"/>
+          <w:lang w:val="fr-FR"/>
         </w:rPr>
         <w:t>nonProxyHosts</w:t>
       </w:r>
       <w:proofErr w:type="spellEnd"/>
-      <w:r>
-        <w:rPr>
-          <w:sz w:val="18"/>
-          <w:szCs w:val="18"/>
+      <w:proofErr w:type="gramEnd"/>
+      <w:r>
+        <w:rPr>
+          <w:sz w:val="18"/>
+          <w:szCs w:val="18"/>
+          <w:lang w:val="fr-FR"/>
         </w:rPr>
         <w:t>&gt;127.0.0.1&lt;/</w:t>
       </w:r>
@@ -1548,6 +1581,7 @@
         <w:rPr>
           <w:sz w:val="18"/>
           <w:szCs w:val="18"/>
+          <w:lang w:val="fr-FR"/>
         </w:rPr>
         <w:t>nonProxyHosts</w:t>
       </w:r>
@@ -1556,6 +1590,7 @@
         <w:rPr>
           <w:sz w:val="18"/>
           <w:szCs w:val="18"/>
+          <w:lang w:val="fr-FR"/>
         </w:rPr>
         <w:t>&gt;</w:t>
       </w:r>
@@ -1581,6 +1616,7 @@
         <w:rPr>
           <w:sz w:val="18"/>
           <w:szCs w:val="18"/>
+          <w:lang w:val="fr-FR"/>
         </w:rPr>
         <w:t xml:space="preserve">    </w:t>
       </w:r>
@@ -1914,11 +1950,30 @@
           <w:ilvl w:val="0"/>
           <w:numId w:val="7"/>
         </w:numPr>
-      </w:pPr>
-      <w:r>
-        <w:rPr>
-          <w:lang w:val="fr-FR"/>
-        </w:rPr>
+        <w:rPr>
+          <w:lang w:val="fr-FR"/>
+        </w:rPr>
+      </w:pPr>
+      <w:r>
+        <w:rPr>
+          <w:lang w:val="fr-FR"/>
+        </w:rPr>
+        <w:br w:type="page"/>
+      </w:r>
+    </w:p>
+    <w:p>
+      <w:pPr>
+        <w:pStyle w:val="Titre2"/>
+        <w:numPr>
+          <w:ilvl w:val="0"/>
+          <w:numId w:val="7"/>
+        </w:numPr>
+      </w:pPr>
+      <w:r>
+        <w:rPr>
+          <w:lang w:val="fr-FR"/>
+        </w:rPr>
+        <w:lastRenderedPageBreak/>
         <w:t>Etape</w:t>
       </w:r>
       <w:r>
@@ -2021,6 +2076,25 @@
         <w:rPr>
           <w:lang w:val="fr-FR"/>
         </w:rPr>
+        <w:br w:type="page"/>
+      </w:r>
+    </w:p>
+    <w:p>
+      <w:pPr>
+        <w:pStyle w:val="Titre2"/>
+        <w:numPr>
+          <w:ilvl w:val="0"/>
+          <w:numId w:val="12"/>
+        </w:numPr>
+        <w:rPr>
+          <w:lang w:val="fr-FR"/>
+        </w:rPr>
+      </w:pPr>
+      <w:r>
+        <w:rPr>
+          <w:lang w:val="fr-FR"/>
+        </w:rPr>
+        <w:lastRenderedPageBreak/>
         <w:t>Etape</w:t>
       </w:r>
       <w:r>
@@ -2457,7 +2531,6 @@
           <w:noProof/>
           <w:lang w:val="fr-FR"/>
         </w:rPr>
-        <w:lastRenderedPageBreak/>
         <w:drawing>
           <wp:inline distT="0" distB="0" distL="0" distR="0" wp14:anchorId="339568DB" wp14:editId="310A37EA">
             <wp:extent cx="2790000" cy="2476800"/>
@@ -2476,7 +2549,7 @@
                     </pic:cNvPicPr>
                   </pic:nvPicPr>
                   <pic:blipFill>
-                    <a:blip r:embed="rId10">
+                    <a:blip r:embed="rId12">
                       <a:extLst>
                         <a:ext uri="{28A0092B-C50C-407E-A947-70E740481C1C}">
                           <a14:useLocalDpi xmlns:a14="http://schemas.microsoft.com/office/drawing/2010/main" val="0"/>
@@ -2559,6 +2632,25 @@
         <w:rPr>
           <w:lang w:val="fr-FR"/>
         </w:rPr>
+        <w:br w:type="page"/>
+      </w:r>
+    </w:p>
+    <w:p>
+      <w:pPr>
+        <w:pStyle w:val="Titre2"/>
+        <w:numPr>
+          <w:ilvl w:val="0"/>
+          <w:numId w:val="12"/>
+        </w:numPr>
+        <w:rPr>
+          <w:lang w:val="fr-FR"/>
+        </w:rPr>
+      </w:pPr>
+      <w:r>
+        <w:rPr>
+          <w:lang w:val="fr-FR"/>
+        </w:rPr>
+        <w:lastRenderedPageBreak/>
         <w:t xml:space="preserve">Etape 3 : </w:t>
       </w:r>
       <w:r>
@@ -3004,7 +3096,6 @@
           <w:rFonts w:ascii="Consolas" w:hAnsi="Consolas" w:cs="Consolas"/>
           <w:sz w:val="20"/>
           <w:szCs w:val="20"/>
-          <w:lang w:val="fr-FR"/>
         </w:rPr>
       </w:pPr>
       <w:r>
@@ -3031,31 +3122,26 @@
           <w:color w:val="008080"/>
           <w:sz w:val="20"/>
           <w:szCs w:val="20"/>
-          <w:lang w:val="fr-FR"/>
         </w:rPr>
         <w:t>&lt;</w:t>
       </w:r>
       <w:proofErr w:type="spellStart"/>
-      <w:proofErr w:type="gramStart"/>
       <w:r>
         <w:rPr>
           <w:rFonts w:ascii="Consolas" w:hAnsi="Consolas" w:cs="Consolas"/>
           <w:color w:val="3F7F7F"/>
           <w:sz w:val="20"/>
           <w:szCs w:val="20"/>
-          <w:lang w:val="fr-FR"/>
         </w:rPr>
         <w:t>modelVersion</w:t>
       </w:r>
       <w:proofErr w:type="spellEnd"/>
-      <w:proofErr w:type="gramEnd"/>
-      <w:r>
-        <w:rPr>
-          <w:rFonts w:ascii="Consolas" w:hAnsi="Consolas" w:cs="Consolas"/>
-          <w:color w:val="008080"/>
-          <w:sz w:val="20"/>
-          <w:szCs w:val="20"/>
-          <w:lang w:val="fr-FR"/>
+      <w:r>
+        <w:rPr>
+          <w:rFonts w:ascii="Consolas" w:hAnsi="Consolas" w:cs="Consolas"/>
+          <w:color w:val="008080"/>
+          <w:sz w:val="20"/>
+          <w:szCs w:val="20"/>
         </w:rPr>
         <w:t>&gt;</w:t>
       </w:r>
@@ -3065,7 +3151,6 @@
           <w:color w:val="000000"/>
           <w:sz w:val="20"/>
           <w:szCs w:val="20"/>
-          <w:lang w:val="fr-FR"/>
         </w:rPr>
         <w:t>4.0.0</w:t>
       </w:r>
@@ -3075,7 +3160,6 @@
           <w:color w:val="008080"/>
           <w:sz w:val="20"/>
           <w:szCs w:val="20"/>
-          <w:lang w:val="fr-FR"/>
         </w:rPr>
         <w:t>&lt;/</w:t>
       </w:r>
@@ -3086,7 +3170,6 @@
           <w:color w:val="3F7F7F"/>
           <w:sz w:val="20"/>
           <w:szCs w:val="20"/>
-          <w:lang w:val="fr-FR"/>
         </w:rPr>
         <w:t>modelVersion</w:t>
       </w:r>
@@ -3097,7 +3180,6 @@
           <w:color w:val="008080"/>
           <w:sz w:val="20"/>
           <w:szCs w:val="20"/>
-          <w:lang w:val="fr-FR"/>
         </w:rPr>
         <w:t>&gt;</w:t>
       </w:r>
@@ -3118,7 +3200,6 @@
           <w:rFonts w:ascii="Consolas" w:hAnsi="Consolas" w:cs="Consolas"/>
           <w:sz w:val="20"/>
           <w:szCs w:val="20"/>
-          <w:lang w:val="fr-FR"/>
         </w:rPr>
       </w:pPr>
       <w:r>
@@ -3127,7 +3208,6 @@
           <w:color w:val="000000"/>
           <w:sz w:val="20"/>
           <w:szCs w:val="20"/>
-          <w:lang w:val="fr-FR"/>
         </w:rPr>
         <w:t xml:space="preserve">  </w:t>
       </w:r>
@@ -3148,7 +3228,6 @@
           <w:rFonts w:ascii="Consolas" w:hAnsi="Consolas" w:cs="Consolas"/>
           <w:sz w:val="20"/>
           <w:szCs w:val="20"/>
-          <w:lang w:val="fr-FR"/>
         </w:rPr>
       </w:pPr>
       <w:r>
@@ -3157,7 +3236,6 @@
           <w:color w:val="000000"/>
           <w:sz w:val="20"/>
           <w:szCs w:val="20"/>
-          <w:lang w:val="fr-FR"/>
         </w:rPr>
         <w:tab/>
       </w:r>
@@ -3167,49 +3245,44 @@
           <w:color w:val="008080"/>
           <w:sz w:val="20"/>
           <w:szCs w:val="20"/>
-          <w:lang w:val="fr-FR"/>
         </w:rPr>
         <w:t>&lt;</w:t>
       </w:r>
-      <w:proofErr w:type="gramStart"/>
       <w:r>
         <w:rPr>
           <w:rFonts w:ascii="Consolas" w:hAnsi="Consolas" w:cs="Consolas"/>
           <w:color w:val="3F7F7F"/>
           <w:sz w:val="20"/>
           <w:szCs w:val="20"/>
-          <w:lang w:val="fr-FR"/>
         </w:rPr>
         <w:t>groupId</w:t>
       </w:r>
-      <w:proofErr w:type="gramEnd"/>
-      <w:r>
-        <w:rPr>
-          <w:rFonts w:ascii="Consolas" w:hAnsi="Consolas" w:cs="Consolas"/>
-          <w:color w:val="008080"/>
-          <w:sz w:val="20"/>
-          <w:szCs w:val="20"/>
-          <w:lang w:val="fr-FR"/>
+      <w:r>
+        <w:rPr>
+          <w:rFonts w:ascii="Consolas" w:hAnsi="Consolas" w:cs="Consolas"/>
+          <w:color w:val="008080"/>
+          <w:sz w:val="20"/>
+          <w:szCs w:val="20"/>
         </w:rPr>
         <w:t>&gt;</w:t>
       </w:r>
+      <w:proofErr w:type="spellStart"/>
       <w:r>
         <w:rPr>
           <w:rFonts w:ascii="Consolas" w:hAnsi="Consolas" w:cs="Consolas"/>
           <w:color w:val="000000"/>
           <w:sz w:val="20"/>
           <w:szCs w:val="20"/>
-          <w:lang w:val="fr-FR"/>
         </w:rPr>
         <w:t>omnicanal</w:t>
       </w:r>
-      <w:r>
-        <w:rPr>
-          <w:rFonts w:ascii="Consolas" w:hAnsi="Consolas" w:cs="Consolas"/>
-          <w:color w:val="008080"/>
-          <w:sz w:val="20"/>
-          <w:szCs w:val="20"/>
-          <w:lang w:val="fr-FR"/>
+      <w:proofErr w:type="spellEnd"/>
+      <w:r>
+        <w:rPr>
+          <w:rFonts w:ascii="Consolas" w:hAnsi="Consolas" w:cs="Consolas"/>
+          <w:color w:val="008080"/>
+          <w:sz w:val="20"/>
+          <w:szCs w:val="20"/>
         </w:rPr>
         <w:t>&lt;/</w:t>
       </w:r>
@@ -3219,7 +3292,6 @@
           <w:color w:val="3F7F7F"/>
           <w:sz w:val="20"/>
           <w:szCs w:val="20"/>
-          <w:lang w:val="fr-FR"/>
         </w:rPr>
         <w:t>groupId</w:t>
       </w:r>
@@ -3229,7 +3301,6 @@
           <w:color w:val="008080"/>
           <w:sz w:val="20"/>
           <w:szCs w:val="20"/>
-          <w:lang w:val="fr-FR"/>
         </w:rPr>
         <w:t>&gt;</w:t>
       </w:r>
@@ -3259,7 +3330,6 @@
           <w:color w:val="000000"/>
           <w:sz w:val="20"/>
           <w:szCs w:val="20"/>
-          <w:lang w:val="fr-FR"/>
         </w:rPr>
         <w:tab/>
       </w:r>
@@ -3295,6 +3365,7 @@
         </w:rPr>
         <w:t>&gt;</w:t>
       </w:r>
+      <w:proofErr w:type="spellStart"/>
       <w:r>
         <w:rPr>
           <w:rFonts w:ascii="Consolas" w:hAnsi="Consolas" w:cs="Consolas"/>
@@ -3305,6 +3376,7 @@
         </w:rPr>
         <w:t>psafinance</w:t>
       </w:r>
+      <w:proofErr w:type="spellEnd"/>
       <w:r>
         <w:rPr>
           <w:rFonts w:ascii="Consolas" w:hAnsi="Consolas" w:cs="Consolas"/>
@@ -4174,7 +4246,6 @@
           <w:sz w:val="20"/>
           <w:szCs w:val="20"/>
         </w:rPr>
-        <w:lastRenderedPageBreak/>
         <w:tab/>
         <w:t xml:space="preserve">       &lt;version&gt;2.41.2&lt;/version&gt;</w:t>
       </w:r>
@@ -5658,6 +5729,27 @@
         <w:rPr>
           <w:lang w:val="fr-FR"/>
         </w:rPr>
+        <w:br w:type="page"/>
+      </w:r>
+    </w:p>
+    <w:p>
+      <w:pPr>
+        <w:pStyle w:val="Titre2"/>
+        <w:numPr>
+          <w:ilvl w:val="0"/>
+          <w:numId w:val="12"/>
+        </w:numPr>
+        <w:rPr>
+          <w:lang w:val="fr-FR"/>
+        </w:rPr>
+      </w:pPr>
+      <w:bookmarkStart w:id="0" w:name="_GoBack"/>
+      <w:bookmarkEnd w:id="0"/>
+      <w:r>
+        <w:rPr>
+          <w:lang w:val="fr-FR"/>
+        </w:rPr>
+        <w:lastRenderedPageBreak/>
         <w:t>Etape 4 : Allure</w:t>
       </w:r>
     </w:p>
@@ -5674,7 +5766,7 @@
           <w:lang w:val="fr-FR"/>
         </w:rPr>
       </w:pPr>
-      <w:hyperlink r:id="rId11" w:history="1">
+      <w:hyperlink r:id="rId13" w:history="1">
         <w:r>
           <w:rPr>
             <w:rStyle w:val="Lienhypertexte"/>
@@ -5715,8 +5807,6 @@
         </w:rPr>
         <w:t>Remarque : procédure pour installer Allure</w:t>
       </w:r>
-      <w:bookmarkStart w:id="0" w:name="_GoBack"/>
-      <w:bookmarkEnd w:id="0"/>
     </w:p>
     <w:sectPr>
       <w:pgSz w:w="12240" w:h="15840"/>
@@ -5728,6 +5818,56 @@
     </w:sectPr>
   </w:body>
 </w:document>
+</file>
+
+<file path=word/endnotes.xml><?xml version="1.0" encoding="utf-8"?>
+<w:endnotes xmlns:wpc="http://schemas.microsoft.com/office/word/2010/wordprocessingCanvas" xmlns:cx="http://schemas.microsoft.com/office/drawing/2014/chartex" xmlns:cx1="http://schemas.microsoft.com/office/drawing/2015/9/8/chartex" xmlns:cx2="http://schemas.microsoft.com/office/drawing/2015/10/21/chartex" xmlns:cx3="http://schemas.microsoft.com/office/drawing/2016/5/9/chartex" xmlns:cx4="http://schemas.microsoft.com/office/drawing/2016/5/10/chartex" xmlns:cx5="http://schemas.microsoft.com/office/drawing/2016/5/11/chartex" xmlns:cx6="http://schemas.microsoft.com/office/drawing/2016/5/12/chartex" xmlns:cx7="http://schemas.microsoft.com/office/drawing/2016/5/13/chartex" xmlns:cx8="http://schemas.microsoft.com/office/drawing/2016/5/14/chartex" xmlns:mc="http://schemas.openxmlformats.org/markup-compatibility/2006" xmlns:aink="http://schemas.microsoft.com/office/drawing/2016/ink" xmlns:am3d="http://schemas.microsoft.com/office/drawing/2017/model3d" xmlns:o="urn:schemas-microsoft-com:office:office" xmlns:r="http://schemas.openxmlformats.org/officeDocument/2006/relationships" xmlns:m="http://schemas.openxmlformats.org/officeDocument/2006/math" xmlns:v="urn:schemas-microsoft-com:vml" xmlns:wp14="http://schemas.microsoft.com/office/word/2010/wordprocessingDrawing" xmlns:wp="http://schemas.openxmlformats.org/drawingml/2006/wordprocessingDrawing" xmlns:w10="urn:schemas-microsoft-com:office:word" xmlns:w="http://schemas.openxmlformats.org/wordprocessingml/2006/main" xmlns:w14="http://schemas.microsoft.com/office/word/2010/wordml" xmlns:w15="http://schemas.microsoft.com/office/word/2012/wordml" xmlns:w16cid="http://schemas.microsoft.com/office/word/2016/wordml/cid" xmlns:w16se="http://schemas.microsoft.com/office/word/2015/wordml/symex" xmlns:wpg="http://schemas.microsoft.com/office/word/2010/wordprocessingGroup" xmlns:wpi="http://schemas.microsoft.com/office/word/2010/wordprocessingInk" xmlns:wne="http://schemas.microsoft.com/office/word/2006/wordml" xmlns:wps="http://schemas.microsoft.com/office/word/2010/wordprocessingShape" mc:Ignorable="w14 w15 w16se w16cid wp14">
+  <w:endnote w:type="separator" w:id="-1">
+    <w:p>
+      <w:pPr>
+        <w:spacing w:after="0" w:line="240" w:lineRule="auto"/>
+      </w:pPr>
+      <w:r>
+        <w:separator/>
+      </w:r>
+    </w:p>
+  </w:endnote>
+  <w:endnote w:type="continuationSeparator" w:id="0">
+    <w:p>
+      <w:pPr>
+        <w:spacing w:after="0" w:line="240" w:lineRule="auto"/>
+      </w:pPr>
+      <w:r>
+        <w:continuationSeparator/>
+      </w:r>
+    </w:p>
+  </w:endnote>
+</w:endnotes>
+</file>
+
+<file path=word/footnotes.xml><?xml version="1.0" encoding="utf-8"?>
+<w:footnotes xmlns:wpc="http://schemas.microsoft.com/office/word/2010/wordprocessingCanvas" xmlns:cx="http://schemas.microsoft.com/office/drawing/2014/chartex" xmlns:cx1="http://schemas.microsoft.com/office/drawing/2015/9/8/chartex" xmlns:cx2="http://schemas.microsoft.com/office/drawing/2015/10/21/chartex" xmlns:cx3="http://schemas.microsoft.com/office/drawing/2016/5/9/chartex" xmlns:cx4="http://schemas.microsoft.com/office/drawing/2016/5/10/chartex" xmlns:cx5="http://schemas.microsoft.com/office/drawing/2016/5/11/chartex" xmlns:cx6="http://schemas.microsoft.com/office/drawing/2016/5/12/chartex" xmlns:cx7="http://schemas.microsoft.com/office/drawing/2016/5/13/chartex" xmlns:cx8="http://schemas.microsoft.com/office/drawing/2016/5/14/chartex" xmlns:mc="http://schemas.openxmlformats.org/markup-compatibility/2006" xmlns:aink="http://schemas.microsoft.com/office/drawing/2016/ink" xmlns:am3d="http://schemas.microsoft.com/office/drawing/2017/model3d" xmlns:o="urn:schemas-microsoft-com:office:office" xmlns:r="http://schemas.openxmlformats.org/officeDocument/2006/relationships" xmlns:m="http://schemas.openxmlformats.org/officeDocument/2006/math" xmlns:v="urn:schemas-microsoft-com:vml" xmlns:wp14="http://schemas.microsoft.com/office/word/2010/wordprocessingDrawing" xmlns:wp="http://schemas.openxmlformats.org/drawingml/2006/wordprocessingDrawing" xmlns:w10="urn:schemas-microsoft-com:office:word" xmlns:w="http://schemas.openxmlformats.org/wordprocessingml/2006/main" xmlns:w14="http://schemas.microsoft.com/office/word/2010/wordml" xmlns:w15="http://schemas.microsoft.com/office/word/2012/wordml" xmlns:w16cid="http://schemas.microsoft.com/office/word/2016/wordml/cid" xmlns:w16se="http://schemas.microsoft.com/office/word/2015/wordml/symex" xmlns:wpg="http://schemas.microsoft.com/office/word/2010/wordprocessingGroup" xmlns:wpi="http://schemas.microsoft.com/office/word/2010/wordprocessingInk" xmlns:wne="http://schemas.microsoft.com/office/word/2006/wordml" xmlns:wps="http://schemas.microsoft.com/office/word/2010/wordprocessingShape" mc:Ignorable="w14 w15 w16se w16cid wp14">
+  <w:footnote w:type="separator" w:id="-1">
+    <w:p>
+      <w:pPr>
+        <w:spacing w:after="0" w:line="240" w:lineRule="auto"/>
+      </w:pPr>
+      <w:r>
+        <w:separator/>
+      </w:r>
+    </w:p>
+  </w:footnote>
+  <w:footnote w:type="continuationSeparator" w:id="0">
+    <w:p>
+      <w:pPr>
+        <w:spacing w:after="0" w:line="240" w:lineRule="auto"/>
+      </w:pPr>
+      <w:r>
+        <w:continuationSeparator/>
+      </w:r>
+    </w:p>
+  </w:footnote>
+</w:footnotes>
 </file>
 
 <file path=word/numbering.xml><?xml version="1.0" encoding="utf-8"?>
@@ -7197,7 +7337,7 @@
       </w:pPr>
     </w:pPrDefault>
   </w:docDefaults>
-  <w:latentStyles w:defLockedState="0" w:defUIPriority="99" w:defSemiHidden="0" w:defUnhideWhenUsed="0" w:defQFormat="0" w:count="375">
+  <w:latentStyles w:defLockedState="0" w:defUIPriority="99" w:defSemiHidden="0" w:defUnhideWhenUsed="0" w:defQFormat="0" w:count="377">
     <w:lsdException w:name="Normal" w:uiPriority="0" w:qFormat="1"/>
     <w:lsdException w:name="heading 1" w:uiPriority="9" w:qFormat="1"/>
     <w:lsdException w:name="heading 2" w:semiHidden="1" w:uiPriority="9" w:unhideWhenUsed="1" w:qFormat="1"/>
@@ -7303,7 +7443,6 @@
     <w:lsdException w:name="HTML Sample" w:semiHidden="1" w:unhideWhenUsed="1"/>
     <w:lsdException w:name="HTML Typewriter" w:semiHidden="1" w:unhideWhenUsed="1"/>
     <w:lsdException w:name="HTML Variable" w:semiHidden="1" w:unhideWhenUsed="1"/>
-    <w:lsdException w:name="Normal Table" w:semiHidden="1" w:unhideWhenUsed="1"/>
     <w:lsdException w:name="annotation subject" w:semiHidden="1" w:unhideWhenUsed="1"/>
     <w:lsdException w:name="No List" w:semiHidden="1" w:unhideWhenUsed="1"/>
     <w:lsdException w:name="Outline List 1" w:semiHidden="1" w:unhideWhenUsed="1"/>
@@ -7349,11 +7488,9 @@
     <w:lsdException w:name="Table Subtle 1" w:semiHidden="1" w:unhideWhenUsed="1"/>
     <w:lsdException w:name="Table Subtle 2" w:semiHidden="1" w:unhideWhenUsed="1"/>
     <w:lsdException w:name="Table Web 1" w:semiHidden="1" w:unhideWhenUsed="1"/>
-    <w:lsdException w:name="Table Web 2" w:semiHidden="1" w:unhideWhenUsed="1"/>
     <w:lsdException w:name="Table Web 3" w:semiHidden="1" w:unhideWhenUsed="1"/>
     <w:lsdException w:name="Balloon Text" w:semiHidden="1" w:unhideWhenUsed="1"/>
     <w:lsdException w:name="Table Grid" w:uiPriority="59"/>
-    <w:lsdException w:name="Table Theme" w:semiHidden="1" w:unhideWhenUsed="1"/>
     <w:lsdException w:name="Placeholder Text" w:semiHidden="1"/>
     <w:lsdException w:name="No Spacing" w:uiPriority="1" w:qFormat="1"/>
     <w:lsdException w:name="Light Shading" w:uiPriority="60"/>
@@ -7573,6 +7710,8 @@
     <w:lsdException w:name="Smart Hyperlink" w:semiHidden="1" w:unhideWhenUsed="1"/>
     <w:lsdException w:name="Hashtag" w:semiHidden="1" w:unhideWhenUsed="1"/>
     <w:lsdException w:name="Unresolved Mention" w:semiHidden="1" w:unhideWhenUsed="1"/>
+    <w:lsdException w:name="Smart Link" w:semiHidden="1" w:unhideWhenUsed="1"/>
+    <w:lsdException w:name="Smart Link Error" w:semiHidden="1" w:unhideWhenUsed="1"/>
   </w:latentStyles>
   <w:style w:type="paragraph" w:default="1" w:styleId="Normal">
     <w:name w:val="Normal"/>
@@ -8100,28 +8239,28 @@
     <w:charset w:val="00"/>
     <w:family w:val="swiss"/>
     <w:pitch w:val="variable"/>
-    <w:sig w:usb0="E00002FF" w:usb1="4000ACFF" w:usb2="00000001" w:usb3="00000000" w:csb0="0000019F" w:csb1="00000000"/>
+    <w:sig w:usb0="E4002EFF" w:usb1="C000247B" w:usb2="00000009" w:usb3="00000000" w:csb0="000001FF" w:csb1="00000000"/>
   </w:font>
   <w:font w:name="Arial">
     <w:panose1 w:val="020B0604020202020204"/>
     <w:charset w:val="00"/>
     <w:family w:val="swiss"/>
     <w:pitch w:val="variable"/>
-    <w:sig w:usb0="E0002AFF" w:usb1="C0007843" w:usb2="00000009" w:usb3="00000000" w:csb0="000001FF" w:csb1="00000000"/>
+    <w:sig w:usb0="E0002EFF" w:usb1="C000785B" w:usb2="00000009" w:usb3="00000000" w:csb0="000001FF" w:csb1="00000000"/>
   </w:font>
   <w:font w:name="Courier New">
     <w:panose1 w:val="02070309020205020404"/>
     <w:charset w:val="00"/>
     <w:family w:val="modern"/>
     <w:pitch w:val="fixed"/>
-    <w:sig w:usb0="E0002AFF" w:usb1="C0007843" w:usb2="00000009" w:usb3="00000000" w:csb0="000001FF" w:csb1="00000000"/>
+    <w:sig w:usb0="E0002EFF" w:usb1="C0007843" w:usb2="00000009" w:usb3="00000000" w:csb0="000001FF" w:csb1="00000000"/>
   </w:font>
   <w:font w:name="Times New Roman">
     <w:panose1 w:val="02020603050405020304"/>
     <w:charset w:val="00"/>
     <w:family w:val="roman"/>
     <w:pitch w:val="variable"/>
-    <w:sig w:usb0="E0002AFF" w:usb1="C0007841" w:usb2="00000009" w:usb3="00000000" w:csb0="000001FF" w:csb1="00000000"/>
+    <w:sig w:usb0="E0002EFF" w:usb1="C000785B" w:usb2="00000009" w:usb3="00000000" w:csb0="000001FF" w:csb1="00000000"/>
   </w:font>
   <w:font w:name="Symbol">
     <w:panose1 w:val="05050102010706020507"/>
@@ -8135,21 +8274,21 @@
     <w:charset w:val="00"/>
     <w:family w:val="roman"/>
     <w:pitch w:val="variable"/>
-    <w:sig w:usb0="E00002FF" w:usb1="400004FF" w:usb2="00000000" w:usb3="00000000" w:csb0="0000019F" w:csb1="00000000"/>
+    <w:sig w:usb0="E00006FF" w:usb1="420024FF" w:usb2="02000000" w:usb3="00000000" w:csb0="0000019F" w:csb1="00000000"/>
   </w:font>
   <w:font w:name="Consolas">
     <w:panose1 w:val="020B0609020204030204"/>
     <w:charset w:val="00"/>
     <w:family w:val="modern"/>
     <w:pitch w:val="fixed"/>
-    <w:sig w:usb0="E10002FF" w:usb1="4000FCFF" w:usb2="00000009" w:usb3="00000000" w:csb0="0000019F" w:csb1="00000000"/>
+    <w:sig w:usb0="E00006FF" w:usb1="0000FCFF" w:usb2="00000001" w:usb3="00000000" w:csb0="0000019F" w:csb1="00000000"/>
   </w:font>
   <w:font w:name="Calibri Light">
     <w:panose1 w:val="020F0302020204030204"/>
     <w:charset w:val="00"/>
     <w:family w:val="swiss"/>
     <w:pitch w:val="variable"/>
-    <w:sig w:usb0="A00002EF" w:usb1="4000207B" w:usb2="00000000" w:usb3="00000000" w:csb0="0000019F" w:csb1="00000000"/>
+    <w:sig w:usb0="E4002EFF" w:usb1="C000247B" w:usb2="00000009" w:usb3="00000000" w:csb0="000001FF" w:csb1="00000000"/>
   </w:font>
 </w:fonts>
 </file>
@@ -8172,6 +8311,7 @@
   <w:rsids>
     <w:rsidRoot w:val="00B9563A"/>
     <w:rsid w:val="0072633C"/>
+    <w:rsid w:val="00A727CF"/>
     <w:rsid w:val="00B9563A"/>
   </w:rsids>
   <m:mathPr>
@@ -8212,7 +8352,7 @@
       </w:pPr>
     </w:pPrDefault>
   </w:docDefaults>
-  <w:latentStyles w:defLockedState="0" w:defUIPriority="99" w:defSemiHidden="0" w:defUnhideWhenUsed="0" w:defQFormat="0" w:count="375">
+  <w:latentStyles w:defLockedState="0" w:defUIPriority="99" w:defSemiHidden="0" w:defUnhideWhenUsed="0" w:defQFormat="0" w:count="377">
     <w:lsdException w:name="Normal" w:uiPriority="0" w:qFormat="1"/>
     <w:lsdException w:name="heading 1" w:uiPriority="9" w:qFormat="1"/>
     <w:lsdException w:name="heading 2" w:semiHidden="1" w:uiPriority="9" w:unhideWhenUsed="1" w:qFormat="1"/>
@@ -8318,7 +8458,6 @@
     <w:lsdException w:name="HTML Sample" w:semiHidden="1" w:unhideWhenUsed="1"/>
     <w:lsdException w:name="HTML Typewriter" w:semiHidden="1" w:unhideWhenUsed="1"/>
     <w:lsdException w:name="HTML Variable" w:semiHidden="1" w:unhideWhenUsed="1"/>
-    <w:lsdException w:name="Normal Table" w:semiHidden="1" w:unhideWhenUsed="1"/>
     <w:lsdException w:name="annotation subject" w:semiHidden="1" w:unhideWhenUsed="1"/>
     <w:lsdException w:name="No List" w:semiHidden="1" w:unhideWhenUsed="1"/>
     <w:lsdException w:name="Outline List 1" w:semiHidden="1" w:unhideWhenUsed="1"/>
@@ -8364,11 +8503,9 @@
     <w:lsdException w:name="Table Subtle 1" w:semiHidden="1" w:unhideWhenUsed="1"/>
     <w:lsdException w:name="Table Subtle 2" w:semiHidden="1" w:unhideWhenUsed="1"/>
     <w:lsdException w:name="Table Web 1" w:semiHidden="1" w:unhideWhenUsed="1"/>
-    <w:lsdException w:name="Table Web 2" w:semiHidden="1" w:unhideWhenUsed="1"/>
     <w:lsdException w:name="Table Web 3" w:semiHidden="1" w:unhideWhenUsed="1"/>
     <w:lsdException w:name="Balloon Text" w:semiHidden="1" w:unhideWhenUsed="1"/>
     <w:lsdException w:name="Table Grid" w:uiPriority="39"/>
-    <w:lsdException w:name="Table Theme" w:semiHidden="1" w:unhideWhenUsed="1"/>
     <w:lsdException w:name="Placeholder Text" w:semiHidden="1"/>
     <w:lsdException w:name="No Spacing" w:uiPriority="1" w:qFormat="1"/>
     <w:lsdException w:name="Light Shading" w:uiPriority="60"/>
@@ -8588,6 +8725,8 @@
     <w:lsdException w:name="Smart Hyperlink" w:semiHidden="1" w:unhideWhenUsed="1"/>
     <w:lsdException w:name="Hashtag" w:semiHidden="1" w:unhideWhenUsed="1"/>
     <w:lsdException w:name="Unresolved Mention" w:semiHidden="1" w:unhideWhenUsed="1"/>
+    <w:lsdException w:name="Smart Link" w:semiHidden="1" w:unhideWhenUsed="1"/>
+    <w:lsdException w:name="Smart Link Error" w:semiHidden="1" w:unhideWhenUsed="1"/>
   </w:latentStyles>
   <w:style w:type="paragraph" w:default="1" w:styleId="Normal">
     <w:name w:val="Normal"/>
@@ -8959,7 +9098,7 @@
 </file>
 
 <file path=customXml/itemProps2.xml><?xml version="1.0" encoding="utf-8"?>
-<ds:datastoreItem xmlns:ds="http://schemas.openxmlformats.org/officeDocument/2006/customXml" ds:itemID="{B4AF6114-D835-4ADC-8DBF-9D7542DCC1B1}">
+<ds:datastoreItem xmlns:ds="http://schemas.openxmlformats.org/officeDocument/2006/customXml" ds:itemID="{D6BE01C1-6AFC-4839-99B8-C6CBAAC207D6}">
   <ds:schemaRefs>
     <ds:schemaRef ds:uri="http://schemas.openxmlformats.org/officeDocument/2006/bibliography"/>
   </ds:schemaRefs>

</xml_diff>